<commit_message>
updated not null options
</commit_message>
<xml_diff>
--- a/p1/Relational_Schema.docx
+++ b/p1/Relational_Schema.docx
@@ -229,6 +229,183 @@
       </w:r>
       <w:proofErr w:type="gramEnd"/>
       <w:r>
+        <w:t>255</w:t>
+      </w:r>
+      <w:r>
+        <w:t>),</w:t>
+      </w:r>
+    </w:p>
+    <w:p>
+      <w:r>
+        <w:tab/>
+        <w:t>PRIMARY KEY (</w:t>
+      </w:r>
+      <w:proofErr w:type="spellStart"/>
+      <w:r>
+        <w:t>ItemID</w:t>
+      </w:r>
+      <w:proofErr w:type="spellEnd"/>
+      <w:r>
+        <w:t>),</w:t>
+      </w:r>
+    </w:p>
+    <w:p>
+      <w:r>
+        <w:tab/>
+        <w:t>FOREIGN KEY (</w:t>
+      </w:r>
+      <w:proofErr w:type="spellStart"/>
+      <w:r>
+        <w:t>SellerID</w:t>
+      </w:r>
+      <w:proofErr w:type="spellEnd"/>
+      <w:r>
+        <w:t>) REFERENCES User (</w:t>
+      </w:r>
+      <w:proofErr w:type="spellStart"/>
+      <w:r>
+        <w:t>UserID</w:t>
+      </w:r>
+      <w:proofErr w:type="spellEnd"/>
+      <w:r>
+        <w:t>),</w:t>
+      </w:r>
+    </w:p>
+    <w:p>
+      <w:r>
+        <w:tab/>
+      </w:r>
+      <w:r>
+        <w:rPr>
+          <w:color w:val="FF0000"/>
+        </w:rPr>
+        <w:t>FOREIGN KEY (</w:t>
+      </w:r>
+      <w:proofErr w:type="spellStart"/>
+      <w:r>
+        <w:rPr>
+          <w:color w:val="FF0000"/>
+        </w:rPr>
+        <w:t>ItemID</w:t>
+      </w:r>
+      <w:proofErr w:type="spellEnd"/>
+      <w:r>
+        <w:rPr>
+          <w:color w:val="FF0000"/>
+        </w:rPr>
+        <w:t>) REFERENCES Bid (</w:t>
+      </w:r>
+      <w:proofErr w:type="spellStart"/>
+      <w:r>
+        <w:rPr>
+          <w:color w:val="FF0000"/>
+        </w:rPr>
+        <w:t>ItemID</w:t>
+      </w:r>
+      <w:proofErr w:type="spellEnd"/>
+      <w:r>
+        <w:rPr>
+          <w:color w:val="FF0000"/>
+        </w:rPr>
+        <w:t>),</w:t>
+      </w:r>
+    </w:p>
+    <w:p>
+      <w:r>
+        <w:tab/>
+      </w:r>
+      <w:r>
+        <w:rPr>
+          <w:color w:val="FF0000"/>
+        </w:rPr>
+        <w:t>FOREIGN KEY (</w:t>
+      </w:r>
+      <w:proofErr w:type="spellStart"/>
+      <w:r>
+        <w:rPr>
+          <w:color w:val="FF0000"/>
+        </w:rPr>
+        <w:t>ItemID</w:t>
+      </w:r>
+      <w:proofErr w:type="spellEnd"/>
+      <w:r>
+        <w:rPr>
+          <w:color w:val="FF0000"/>
+        </w:rPr>
+        <w:t>) REFERENCES Category (</w:t>
+      </w:r>
+      <w:proofErr w:type="spellStart"/>
+      <w:r>
+        <w:rPr>
+          <w:color w:val="FF0000"/>
+        </w:rPr>
+        <w:t>ItemID</w:t>
+      </w:r>
+      <w:proofErr w:type="spellEnd"/>
+      <w:r>
+        <w:rPr>
+          <w:color w:val="FF0000"/>
+        </w:rPr>
+        <w:t>)</w:t>
+      </w:r>
+    </w:p>
+    <w:p>
+      <w:r>
+        <w:t>);</w:t>
+      </w:r>
+    </w:p>
+    <w:p/>
+    <w:p>
+      <w:r>
+        <w:t xml:space="preserve">// Table for Category </w:t>
+      </w:r>
+    </w:p>
+    <w:p>
+      <w:r>
+        <w:t xml:space="preserve">CREATE TABLE Category </w:t>
+      </w:r>
+      <w:r>
+        <w:t>(</w:t>
+      </w:r>
+    </w:p>
+    <w:p>
+      <w:r>
+        <w:tab/>
+      </w:r>
+      <w:proofErr w:type="spellStart"/>
+      <w:r>
+        <w:t>ItemID</w:t>
+      </w:r>
+      <w:proofErr w:type="spellEnd"/>
+      <w:r>
+        <w:tab/>
+      </w:r>
+      <w:r>
+        <w:tab/>
+        <w:t>INT</w:t>
+      </w:r>
+      <w:r>
+        <w:tab/>
+      </w:r>
+      <w:r>
+        <w:tab/>
+        <w:t>NOT NULL,</w:t>
+      </w:r>
+    </w:p>
+    <w:p>
+      <w:r>
+        <w:tab/>
+        <w:t>Category</w:t>
+      </w:r>
+      <w:r>
+        <w:tab/>
+      </w:r>
+      <w:proofErr w:type="gramStart"/>
+      <w:r>
+        <w:t>CHAR(</w:t>
+      </w:r>
+      <w:proofErr w:type="gramEnd"/>
+      <w:r>
         <w:t>255)</w:t>
       </w:r>
       <w:r>
@@ -247,6 +424,324 @@
       </w:r>
       <w:proofErr w:type="spellEnd"/>
       <w:r>
+        <w:t>, Category),</w:t>
+      </w:r>
+    </w:p>
+    <w:p>
+      <w:r>
+        <w:tab/>
+      </w:r>
+      <w:r>
+        <w:rPr>
+          <w:color w:val="FF0000"/>
+        </w:rPr>
+        <w:t>FOREIGN KEY (</w:t>
+      </w:r>
+      <w:proofErr w:type="spellStart"/>
+      <w:r>
+        <w:rPr>
+          <w:color w:val="FF0000"/>
+        </w:rPr>
+        <w:t>ItemID</w:t>
+      </w:r>
+      <w:proofErr w:type="spellEnd"/>
+      <w:r>
+        <w:rPr>
+          <w:color w:val="FF0000"/>
+        </w:rPr>
+        <w:t>) REFERENCE</w:t>
+      </w:r>
+      <w:r>
+        <w:rPr>
+          <w:color w:val="FF0000"/>
+        </w:rPr>
+        <w:t>S</w:t>
+      </w:r>
+      <w:r>
+        <w:rPr>
+          <w:color w:val="FF0000"/>
+        </w:rPr>
+        <w:t xml:space="preserve"> Item (</w:t>
+      </w:r>
+      <w:proofErr w:type="spellStart"/>
+      <w:r>
+        <w:rPr>
+          <w:color w:val="FF0000"/>
+        </w:rPr>
+        <w:t>ItemID</w:t>
+      </w:r>
+      <w:proofErr w:type="spellEnd"/>
+      <w:r>
+        <w:rPr>
+          <w:color w:val="FF0000"/>
+        </w:rPr>
+        <w:t>)</w:t>
+      </w:r>
+    </w:p>
+    <w:p>
+      <w:r>
+        <w:t>);</w:t>
+      </w:r>
+    </w:p>
+    <w:p/>
+    <w:p>
+      <w:r>
+        <w:t>// Table for User</w:t>
+      </w:r>
+    </w:p>
+    <w:p>
+      <w:r>
+        <w:t>CREATE TABLE User (</w:t>
+      </w:r>
+    </w:p>
+    <w:p>
+      <w:r>
+        <w:tab/>
+      </w:r>
+      <w:proofErr w:type="spellStart"/>
+      <w:r>
+        <w:t>U</w:t>
+      </w:r>
+      <w:r>
+        <w:rPr>
+          <w:rFonts w:hint="eastAsia"/>
+        </w:rPr>
+        <w:t>ser</w:t>
+      </w:r>
+      <w:r>
+        <w:t>ID</w:t>
+      </w:r>
+      <w:proofErr w:type="spellEnd"/>
+      <w:r>
+        <w:tab/>
+      </w:r>
+      <w:r>
+        <w:tab/>
+      </w:r>
+      <w:proofErr w:type="gramStart"/>
+      <w:r>
+        <w:t>CHAR(</w:t>
+      </w:r>
+      <w:proofErr w:type="gramEnd"/>
+      <w:r>
+        <w:t>255)</w:t>
+      </w:r>
+      <w:r>
+        <w:tab/>
+        <w:t>UNIQUE NOT NULL,</w:t>
+      </w:r>
+    </w:p>
+    <w:p>
+      <w:r>
+        <w:tab/>
+        <w:t>Country</w:t>
+      </w:r>
+      <w:r>
+        <w:tab/>
+      </w:r>
+      <w:proofErr w:type="gramStart"/>
+      <w:r>
+        <w:t>CHAR(</w:t>
+      </w:r>
+      <w:proofErr w:type="gramEnd"/>
+      <w:r>
+        <w:t>255),</w:t>
+      </w:r>
+    </w:p>
+    <w:p>
+      <w:r>
+        <w:tab/>
+        <w:t>Location</w:t>
+      </w:r>
+      <w:r>
+        <w:tab/>
+      </w:r>
+      <w:proofErr w:type="gramStart"/>
+      <w:r>
+        <w:t>CHAR(</w:t>
+      </w:r>
+      <w:proofErr w:type="gramEnd"/>
+      <w:r>
+        <w:t>255</w:t>
+      </w:r>
+      <w:r>
+        <w:t>)</w:t>
+      </w:r>
+      <w:r>
+        <w:t>,</w:t>
+      </w:r>
+    </w:p>
+    <w:p>
+      <w:r>
+        <w:tab/>
+        <w:t>Rating</w:t>
+      </w:r>
+      <w:r>
+        <w:tab/>
+      </w:r>
+      <w:r>
+        <w:tab/>
+        <w:t>INT</w:t>
+      </w:r>
+      <w:r>
+        <w:tab/>
+        <w:t>NOT NULL,</w:t>
+      </w:r>
+    </w:p>
+    <w:p>
+      <w:r>
+        <w:tab/>
+        <w:t>PRIMARY KEY (</w:t>
+      </w:r>
+      <w:proofErr w:type="spellStart"/>
+      <w:r>
+        <w:t>UserID</w:t>
+      </w:r>
+      <w:proofErr w:type="spellEnd"/>
+      <w:r>
+        <w:t>)</w:t>
+      </w:r>
+    </w:p>
+    <w:p>
+      <w:r>
+        <w:t>);</w:t>
+      </w:r>
+    </w:p>
+    <w:p/>
+    <w:p>
+      <w:r>
+        <w:t>// Table for Bid</w:t>
+      </w:r>
+    </w:p>
+    <w:p>
+      <w:r>
+        <w:t>CREATE TABLE Bid (</w:t>
+      </w:r>
+    </w:p>
+    <w:p>
+      <w:r>
+        <w:tab/>
+      </w:r>
+      <w:proofErr w:type="spellStart"/>
+      <w:r>
+        <w:t>BidID</w:t>
+      </w:r>
+      <w:proofErr w:type="spellEnd"/>
+      <w:r>
+        <w:tab/>
+      </w:r>
+      <w:r>
+        <w:tab/>
+        <w:t>INT</w:t>
+      </w:r>
+      <w:r>
+        <w:tab/>
+      </w:r>
+      <w:r>
+        <w:tab/>
+        <w:t>UNIQUE NOT NULL,</w:t>
+      </w:r>
+    </w:p>
+    <w:p>
+      <w:r>
+        <w:tab/>
+      </w:r>
+      <w:proofErr w:type="spellStart"/>
+      <w:r>
+        <w:t>BidderID</w:t>
+      </w:r>
+      <w:proofErr w:type="spellEnd"/>
+      <w:r>
+        <w:tab/>
+      </w:r>
+      <w:proofErr w:type="gramStart"/>
+      <w:r>
+        <w:t>CHAR(</w:t>
+      </w:r>
+      <w:proofErr w:type="gramEnd"/>
+      <w:r>
+        <w:t>255)</w:t>
+      </w:r>
+      <w:r>
+        <w:tab/>
+        <w:t>NOT NULL,</w:t>
+      </w:r>
+    </w:p>
+    <w:p>
+      <w:r>
+        <w:tab/>
+      </w:r>
+      <w:proofErr w:type="spellStart"/>
+      <w:r>
+        <w:t>ItemID</w:t>
+      </w:r>
+      <w:proofErr w:type="spellEnd"/>
+      <w:r>
+        <w:tab/>
+      </w:r>
+      <w:r>
+        <w:tab/>
+        <w:t>INT</w:t>
+      </w:r>
+      <w:r>
+        <w:tab/>
+      </w:r>
+      <w:r>
+        <w:tab/>
+        <w:t>NOT NULL</w:t>
+      </w:r>
+      <w:r>
+        <w:t xml:space="preserve"> </w:t>
+      </w:r>
+      <w:r>
+        <w:rPr>
+          <w:color w:val="FF0000"/>
+        </w:rPr>
+        <w:t>(UNIQUE?)</w:t>
+      </w:r>
+    </w:p>
+    <w:p>
+      <w:r>
+        <w:tab/>
+        <w:t>Time</w:t>
+      </w:r>
+      <w:r>
+        <w:tab/>
+      </w:r>
+      <w:r>
+        <w:tab/>
+        <w:t>Datetime</w:t>
+      </w:r>
+      <w:r>
+        <w:tab/>
+        <w:t>NOT NULL,</w:t>
+      </w:r>
+    </w:p>
+    <w:p>
+      <w:r>
+        <w:tab/>
+        <w:t>Amount</w:t>
+      </w:r>
+      <w:r>
+        <w:tab/>
+        <w:t>DOUBLE</w:t>
+      </w:r>
+      <w:r>
+        <w:tab/>
+        <w:t>NOT NULL,</w:t>
+      </w:r>
+    </w:p>
+    <w:p>
+      <w:r>
+        <w:tab/>
+        <w:t>PRIMARY KEY (</w:t>
+      </w:r>
+      <w:proofErr w:type="spellStart"/>
+      <w:r>
+        <w:t>BidID</w:t>
+      </w:r>
+      <w:proofErr w:type="spellEnd"/>
+      <w:r>
         <w:t>),</w:t>
       </w:r>
     </w:p>
@@ -257,7 +752,7 @@
       </w:r>
       <w:proofErr w:type="spellStart"/>
       <w:r>
-        <w:t>SellerID</w:t>
+        <w:t>BidderID</w:t>
       </w:r>
       <w:proofErr w:type="spellEnd"/>
       <w:r>
@@ -269,534 +764,30 @@
       </w:r>
       <w:proofErr w:type="spellEnd"/>
       <w:r>
-        <w:t>),</w:t>
-      </w:r>
-    </w:p>
-    <w:p>
-      <w:r>
-        <w:tab/>
-      </w:r>
-      <w:r>
-        <w:rPr>
-          <w:color w:val="FF0000"/>
-        </w:rPr>
+        <w:t>)</w:t>
+      </w:r>
+      <w:r>
+        <w:tab/>
+      </w:r>
+    </w:p>
+    <w:p>
+      <w:r>
+        <w:lastRenderedPageBreak/>
+        <w:tab/>
         <w:t>FOREIGN KEY (</w:t>
       </w:r>
       <w:proofErr w:type="spellStart"/>
       <w:r>
-        <w:rPr>
-          <w:color w:val="FF0000"/>
-        </w:rPr>
         <w:t>ItemID</w:t>
       </w:r>
       <w:proofErr w:type="spellEnd"/>
       <w:r>
-        <w:rPr>
-          <w:color w:val="FF0000"/>
-        </w:rPr>
-        <w:t>) REFERENCES Bid (</w:t>
-      </w:r>
-      <w:proofErr w:type="spellStart"/>
-      <w:r>
-        <w:rPr>
-          <w:color w:val="FF0000"/>
-        </w:rPr>
-        <w:t>ItemID</w:t>
-      </w:r>
-      <w:proofErr w:type="spellEnd"/>
-      <w:r>
-        <w:rPr>
-          <w:color w:val="FF0000"/>
-        </w:rPr>
-        <w:t>),</w:t>
-      </w:r>
-    </w:p>
-    <w:p>
-      <w:r>
-        <w:tab/>
-      </w:r>
-      <w:r>
-        <w:rPr>
-          <w:color w:val="FF0000"/>
-        </w:rPr>
-        <w:t>FOREIGN KEY (</w:t>
-      </w:r>
-      <w:proofErr w:type="spellStart"/>
-      <w:r>
-        <w:rPr>
-          <w:color w:val="FF0000"/>
-        </w:rPr>
-        <w:t>ItemID</w:t>
-      </w:r>
-      <w:proofErr w:type="spellEnd"/>
-      <w:r>
-        <w:rPr>
-          <w:color w:val="FF0000"/>
-        </w:rPr>
-        <w:t>) REFERENCES Category (</w:t>
-      </w:r>
-      <w:proofErr w:type="spellStart"/>
-      <w:r>
-        <w:rPr>
-          <w:color w:val="FF0000"/>
-        </w:rPr>
-        <w:t>ItemID</w:t>
-      </w:r>
-      <w:proofErr w:type="spellEnd"/>
-      <w:r>
-        <w:rPr>
-          <w:color w:val="FF0000"/>
-        </w:rPr>
-        <w:t>)</w:t>
-      </w:r>
-    </w:p>
-    <w:p>
-      <w:r>
-        <w:t>);</w:t>
-      </w:r>
-    </w:p>
-    <w:p/>
-    <w:p>
-      <w:r>
-        <w:t xml:space="preserve">// Table for Category </w:t>
-      </w:r>
-    </w:p>
-    <w:p>
-      <w:r>
-        <w:t xml:space="preserve">CREATE TABLE Category </w:t>
-      </w:r>
-      <w:r>
-        <w:t>(</w:t>
-      </w:r>
-    </w:p>
-    <w:p>
-      <w:r>
-        <w:tab/>
-      </w:r>
-      <w:proofErr w:type="spellStart"/>
-      <w:r>
-        <w:t>ItemID</w:t>
-      </w:r>
-      <w:proofErr w:type="spellEnd"/>
-      <w:r>
-        <w:tab/>
-      </w:r>
-      <w:r>
-        <w:tab/>
-        <w:t>INT</w:t>
-      </w:r>
-      <w:r>
-        <w:tab/>
-      </w:r>
-      <w:r>
-        <w:tab/>
-        <w:t>NOT NULL,</w:t>
-      </w:r>
-    </w:p>
-    <w:p>
-      <w:r>
-        <w:tab/>
-        <w:t>Category</w:t>
-      </w:r>
-      <w:r>
-        <w:tab/>
-      </w:r>
-      <w:proofErr w:type="gramStart"/>
-      <w:r>
-        <w:t>CHAR(</w:t>
-      </w:r>
-      <w:proofErr w:type="gramEnd"/>
-      <w:r>
-        <w:t>255)</w:t>
-      </w:r>
-      <w:r>
-        <w:tab/>
-        <w:t>NOT NULL,</w:t>
-      </w:r>
-    </w:p>
-    <w:p>
-      <w:r>
-        <w:tab/>
-        <w:t>PRIMARY KEY (</w:t>
-      </w:r>
-      <w:proofErr w:type="spellStart"/>
-      <w:r>
-        <w:t>ItemID</w:t>
-      </w:r>
-      <w:proofErr w:type="spellEnd"/>
-      <w:r>
-        <w:t>, Category),</w:t>
-      </w:r>
-    </w:p>
-    <w:p>
-      <w:r>
-        <w:tab/>
-      </w:r>
-      <w:r>
-        <w:rPr>
-          <w:color w:val="FF0000"/>
-        </w:rPr>
-        <w:t>FOREIGN KEY (</w:t>
-      </w:r>
-      <w:proofErr w:type="spellStart"/>
-      <w:r>
-        <w:rPr>
-          <w:color w:val="FF0000"/>
-        </w:rPr>
-        <w:t>ItemID</w:t>
-      </w:r>
-      <w:proofErr w:type="spellEnd"/>
-      <w:r>
-        <w:rPr>
-          <w:color w:val="FF0000"/>
-        </w:rPr>
-        <w:t>) REFERENCE</w:t>
-      </w:r>
-      <w:r>
-        <w:rPr>
-          <w:color w:val="FF0000"/>
-        </w:rPr>
-        <w:t>S</w:t>
-      </w:r>
-      <w:r>
-        <w:rPr>
-          <w:color w:val="FF0000"/>
-        </w:rPr>
-        <w:t xml:space="preserve"> Item (</w:t>
-      </w:r>
-      <w:proofErr w:type="spellStart"/>
-      <w:r>
-        <w:rPr>
-          <w:color w:val="FF0000"/>
-        </w:rPr>
-        <w:t>ItemID</w:t>
-      </w:r>
-      <w:proofErr w:type="spellEnd"/>
-      <w:r>
-        <w:rPr>
-          <w:color w:val="FF0000"/>
-        </w:rPr>
-        <w:t>)</w:t>
-      </w:r>
-    </w:p>
-    <w:p>
-      <w:r>
-        <w:t>);</w:t>
-      </w:r>
-    </w:p>
-    <w:p/>
-    <w:p>
-      <w:r>
-        <w:t>// Table for User</w:t>
-      </w:r>
-    </w:p>
-    <w:p>
-      <w:r>
-        <w:t>CREATE TABLE User (</w:t>
-      </w:r>
-    </w:p>
-    <w:p>
-      <w:r>
-        <w:tab/>
-      </w:r>
-      <w:proofErr w:type="spellStart"/>
-      <w:r>
-        <w:t>U</w:t>
-      </w:r>
-      <w:r>
-        <w:rPr>
-          <w:rFonts w:hint="eastAsia"/>
-        </w:rPr>
-        <w:t>ser</w:t>
-      </w:r>
-      <w:r>
-        <w:t>ID</w:t>
-      </w:r>
-      <w:proofErr w:type="spellEnd"/>
-      <w:r>
-        <w:tab/>
-      </w:r>
-      <w:r>
-        <w:tab/>
-      </w:r>
-      <w:proofErr w:type="gramStart"/>
-      <w:r>
-        <w:t>CHAR(</w:t>
-      </w:r>
-      <w:proofErr w:type="gramEnd"/>
-      <w:r>
-        <w:t>255)</w:t>
-      </w:r>
-      <w:r>
-        <w:tab/>
-        <w:t>UNIQUE NOT NULL,</w:t>
-      </w:r>
-    </w:p>
-    <w:p>
-      <w:r>
-        <w:tab/>
-        <w:t>Country</w:t>
-      </w:r>
-      <w:r>
-        <w:tab/>
-      </w:r>
-      <w:proofErr w:type="gramStart"/>
-      <w:r>
-        <w:t>CHAR(</w:t>
-      </w:r>
-      <w:proofErr w:type="gramEnd"/>
-      <w:r>
-        <w:t>255)</w:t>
-      </w:r>
-      <w:r>
-        <w:tab/>
-        <w:t>NOT NULL,</w:t>
-      </w:r>
-    </w:p>
-    <w:p>
-      <w:r>
-        <w:tab/>
-        <w:t>Location</w:t>
-      </w:r>
-      <w:r>
-        <w:tab/>
-      </w:r>
-      <w:proofErr w:type="gramStart"/>
-      <w:r>
-        <w:t>CHAR(</w:t>
-      </w:r>
-      <w:proofErr w:type="gramEnd"/>
-      <w:r>
-        <w:t>255)</w:t>
-      </w:r>
-      <w:r>
-        <w:tab/>
-        <w:t>NOT NULL,</w:t>
-      </w:r>
-    </w:p>
-    <w:p>
-      <w:r>
-        <w:tab/>
-        <w:t>Rating</w:t>
-      </w:r>
-      <w:r>
-        <w:tab/>
-      </w:r>
-      <w:r>
-        <w:tab/>
-        <w:t>INT</w:t>
-      </w:r>
-      <w:r>
-        <w:rPr>
-          <w:color w:val="FF0000"/>
-        </w:rPr>
-        <w:t>(DOUBLE?)</w:t>
-      </w:r>
-      <w:r>
-        <w:tab/>
-        <w:t>NOT NULL,</w:t>
-      </w:r>
-    </w:p>
-    <w:p>
-      <w:r>
-        <w:tab/>
-        <w:t>PRIMARY KEY (</w:t>
-      </w:r>
-      <w:proofErr w:type="spellStart"/>
-      <w:r>
-        <w:t>UserID</w:t>
-      </w:r>
-      <w:proofErr w:type="spellEnd"/>
-      <w:r>
-        <w:t>)</w:t>
-      </w:r>
-    </w:p>
-    <w:p>
-      <w:r>
-        <w:t>);</w:t>
-      </w:r>
-    </w:p>
-    <w:p/>
-    <w:p>
-      <w:r>
-        <w:t>// Table for Bid</w:t>
-      </w:r>
-    </w:p>
-    <w:p>
-      <w:r>
-        <w:t>CREATE TABLE Bid (</w:t>
-      </w:r>
-    </w:p>
-    <w:p>
-      <w:r>
-        <w:tab/>
-      </w:r>
-      <w:proofErr w:type="spellStart"/>
-      <w:r>
-        <w:t>BidID</w:t>
-      </w:r>
-      <w:proofErr w:type="spellEnd"/>
-      <w:r>
-        <w:tab/>
-      </w:r>
-      <w:r>
-        <w:tab/>
-        <w:t>INT</w:t>
-      </w:r>
-      <w:r>
-        <w:tab/>
-      </w:r>
-      <w:r>
-        <w:tab/>
-        <w:t>UNIQUE NOT NULL,</w:t>
-      </w:r>
-    </w:p>
-    <w:p>
-      <w:r>
-        <w:tab/>
-      </w:r>
-      <w:proofErr w:type="spellStart"/>
-      <w:r>
-        <w:t>BidderID</w:t>
-      </w:r>
-      <w:proofErr w:type="spellEnd"/>
-      <w:r>
-        <w:tab/>
-      </w:r>
-      <w:proofErr w:type="gramStart"/>
-      <w:r>
-        <w:t>CHAR(</w:t>
-      </w:r>
-      <w:proofErr w:type="gramEnd"/>
-      <w:r>
-        <w:t>255)</w:t>
-      </w:r>
-      <w:r>
-        <w:tab/>
-        <w:t>NOT NULL,</w:t>
-      </w:r>
-    </w:p>
-    <w:p>
-      <w:r>
-        <w:tab/>
-      </w:r>
-      <w:proofErr w:type="spellStart"/>
-      <w:r>
-        <w:t>ItemID</w:t>
-      </w:r>
-      <w:proofErr w:type="spellEnd"/>
-      <w:r>
-        <w:tab/>
-      </w:r>
-      <w:r>
-        <w:tab/>
-        <w:t>INT</w:t>
-      </w:r>
-      <w:r>
-        <w:tab/>
-      </w:r>
-      <w:r>
-        <w:tab/>
-        <w:t>NOT NULL</w:t>
-      </w:r>
-      <w:r>
-        <w:t xml:space="preserve"> </w:t>
-      </w:r>
-      <w:r>
-        <w:rPr>
-          <w:color w:val="FF0000"/>
-        </w:rPr>
-        <w:t>(UNIQUE?)</w:t>
-      </w:r>
-    </w:p>
-    <w:p>
-      <w:r>
-        <w:tab/>
-        <w:t>Time</w:t>
-      </w:r>
-      <w:r>
-        <w:tab/>
-      </w:r>
-      <w:r>
-        <w:tab/>
-        <w:t>Datetime</w:t>
-      </w:r>
-      <w:r>
-        <w:tab/>
-        <w:t>NOT NULL,</w:t>
-      </w:r>
-    </w:p>
-    <w:p>
-      <w:r>
-        <w:tab/>
-        <w:t>Amount</w:t>
-      </w:r>
-      <w:r>
-        <w:tab/>
-        <w:t>DOUBLE</w:t>
-      </w:r>
-      <w:r>
-        <w:tab/>
-        <w:t>NOT NULL,</w:t>
-      </w:r>
-    </w:p>
-    <w:p>
-      <w:r>
-        <w:tab/>
-        <w:t>PRIMARY KEY (</w:t>
-      </w:r>
-      <w:proofErr w:type="spellStart"/>
-      <w:r>
-        <w:t>BidID</w:t>
-      </w:r>
-      <w:proofErr w:type="spellEnd"/>
-      <w:r>
-        <w:t>),</w:t>
-      </w:r>
-    </w:p>
-    <w:p>
-      <w:r>
-        <w:tab/>
-        <w:t>FOREI</w:t>
+        <w:t>) REFERENCES</w:t>
       </w:r>
       <w:bookmarkStart w:id="0" w:name="_GoBack"/>
       <w:bookmarkEnd w:id="0"/>
       <w:r>
-        <w:t>GN KEY (</w:t>
-      </w:r>
-      <w:proofErr w:type="spellStart"/>
-      <w:r>
-        <w:t>BidderID</w:t>
-      </w:r>
-      <w:proofErr w:type="spellEnd"/>
-      <w:r>
-        <w:t>) REFERENCES User (</w:t>
-      </w:r>
-      <w:proofErr w:type="spellStart"/>
-      <w:r>
-        <w:t>UserID</w:t>
-      </w:r>
-      <w:proofErr w:type="spellEnd"/>
-      <w:r>
-        <w:t>)</w:t>
-      </w:r>
-      <w:r>
-        <w:tab/>
-      </w:r>
-    </w:p>
-    <w:p>
-      <w:r>
-        <w:lastRenderedPageBreak/>
-        <w:tab/>
-        <w:t>FOREIGN KEY (</w:t>
-      </w:r>
-      <w:proofErr w:type="spellStart"/>
-      <w:r>
-        <w:t>ItemID</w:t>
-      </w:r>
-      <w:proofErr w:type="spellEnd"/>
-      <w:r>
-        <w:t>) REFERENCES Item (</w:t>
+        <w:t xml:space="preserve"> Item (</w:t>
       </w:r>
       <w:proofErr w:type="spellStart"/>
       <w:r>
@@ -833,7 +824,7 @@
     </w:rPrDefault>
     <w:pPrDefault/>
   </w:docDefaults>
-  <w:latentStyles w:defLockedState="0" w:defUIPriority="99" w:defSemiHidden="0" w:defUnhideWhenUsed="0" w:defQFormat="0" w:count="375">
+  <w:latentStyles w:defLockedState="0" w:defUIPriority="99" w:defSemiHidden="0" w:defUnhideWhenUsed="0" w:defQFormat="0" w:count="376">
     <w:lsdException w:name="Normal" w:uiPriority="0" w:qFormat="1"/>
     <w:lsdException w:name="heading 1" w:uiPriority="9" w:qFormat="1"/>
     <w:lsdException w:name="heading 2" w:semiHidden="1" w:uiPriority="9" w:unhideWhenUsed="1" w:qFormat="1"/>
@@ -939,7 +930,6 @@
     <w:lsdException w:name="HTML Sample" w:semiHidden="1" w:unhideWhenUsed="1"/>
     <w:lsdException w:name="HTML Typewriter" w:semiHidden="1" w:unhideWhenUsed="1"/>
     <w:lsdException w:name="HTML Variable" w:semiHidden="1" w:unhideWhenUsed="1"/>
-    <w:lsdException w:name="Normal Table" w:semiHidden="1" w:unhideWhenUsed="1"/>
     <w:lsdException w:name="annotation subject" w:semiHidden="1" w:unhideWhenUsed="1"/>
     <w:lsdException w:name="No List" w:semiHidden="1" w:unhideWhenUsed="1"/>
     <w:lsdException w:name="Outline List 1" w:semiHidden="1" w:unhideWhenUsed="1"/>
@@ -986,10 +976,8 @@
     <w:lsdException w:name="Table Subtle 2" w:semiHidden="1" w:unhideWhenUsed="1"/>
     <w:lsdException w:name="Table Web 1" w:semiHidden="1" w:unhideWhenUsed="1"/>
     <w:lsdException w:name="Table Web 2" w:semiHidden="1" w:unhideWhenUsed="1"/>
-    <w:lsdException w:name="Table Web 3" w:semiHidden="1" w:unhideWhenUsed="1"/>
     <w:lsdException w:name="Balloon Text" w:semiHidden="1" w:unhideWhenUsed="1"/>
     <w:lsdException w:name="Table Grid" w:uiPriority="39"/>
-    <w:lsdException w:name="Table Theme" w:semiHidden="1" w:unhideWhenUsed="1"/>
     <w:lsdException w:name="Placeholder Text" w:semiHidden="1"/>
     <w:lsdException w:name="No Spacing" w:uiPriority="1" w:qFormat="1"/>
     <w:lsdException w:name="Light Shading" w:uiPriority="60"/>
@@ -1209,6 +1197,7 @@
     <w:lsdException w:name="Smart Hyperlink" w:semiHidden="1" w:unhideWhenUsed="1"/>
     <w:lsdException w:name="Hashtag" w:semiHidden="1" w:unhideWhenUsed="1"/>
     <w:lsdException w:name="Unresolved Mention" w:semiHidden="1" w:unhideWhenUsed="1"/>
+    <w:lsdException w:name="Smart Link" w:semiHidden="1" w:unhideWhenUsed="1"/>
   </w:latentStyles>
   <w:style w:type="paragraph" w:default="1" w:styleId="Normal">
     <w:name w:val="Normal"/>

</xml_diff>